<commit_message>
Add CMakeLists, add matrix class, fixes to vector, changes to file structure.
</commit_message>
<xml_diff>
--- a/paper/paper1.docx
+++ b/paper/paper1.docx
@@ -27,15 +27,12 @@
         <w:ind w:hanging="0" w:end="0"/>
         <w:jc w:val="center"/>
         <w:rPr>
-          <w:rFonts w:ascii="Helvetica Neue" w:hAnsi="Helvetica Neue" w:eastAsia="Helvetica Neue" w:cs="Helvetica Neue"/>
-          <w:b/>
-          <w:sz w:val="50"/>
-          <w:szCs w:val="50"/>
-        </w:rPr>
-      </w:pPr>
-      <w:r>
-        <w:rPr>
-          <w:rFonts w:eastAsia="Helvetica Neue" w:cs="Helvetica Neue" w:ascii="Helvetica Neue" w:hAnsi="Helvetica Neue"/>
+          <w:rFonts w:ascii="Times New Roman" w:hAnsi="Times New Roman"/>
+        </w:rPr>
+      </w:pPr>
+      <w:r>
+        <w:rPr>
+          <w:rFonts w:eastAsia="Helvetica Neue" w:cs="Helvetica Neue" w:ascii="Times New Roman" w:hAnsi="Times New Roman"/>
           <w:b/>
           <w:sz w:val="50"/>
           <w:szCs w:val="50"/>
@@ -558,19 +555,16 @@
         <w:ind w:hanging="0" w:start="0" w:end="0"/>
         <w:jc w:val="center"/>
         <w:rPr>
-          <w:rFonts w:ascii="Calibri" w:hAnsi="Calibri" w:eastAsia="Calibri" w:cs="Calibri"/>
+          <w:rFonts w:ascii="Times New Roman" w:hAnsi="Times New Roman"/>
+        </w:rPr>
+      </w:pPr>
+      <w:r>
+        <w:rPr>
+          <w:rFonts w:eastAsia="Calibri" w:cs="Calibri" w:ascii="Times New Roman" w:hAnsi="Times New Roman"/>
           <w:b/>
           <w:sz w:val="40"/>
           <w:szCs w:val="40"/>
         </w:rPr>
-      </w:pPr>
-      <w:r>
-        <w:rPr>
-          <w:rFonts w:eastAsia="Calibri" w:cs="Calibri" w:ascii="Calibri" w:hAnsi="Calibri"/>
-          <w:b/>
-          <w:sz w:val="40"/>
-          <w:szCs w:val="40"/>
-        </w:rPr>
         <w:t>RESUMO</w:t>
       </w:r>
     </w:p>
@@ -617,15 +611,12 @@
         <w:spacing w:lineRule="auto" w:line="480" w:before="0" w:after="0"/>
         <w:ind w:hanging="0" w:start="0" w:end="0"/>
         <w:rPr>
-          <w:rFonts w:ascii="Helvetica Neue" w:hAnsi="Helvetica Neue" w:eastAsia="Helvetica Neue" w:cs="Helvetica Neue"/>
-          <w:b/>
-          <w:sz w:val="40"/>
-          <w:szCs w:val="40"/>
-        </w:rPr>
-      </w:pPr>
-      <w:r>
-        <w:rPr>
-          <w:rFonts w:eastAsia="Helvetica Neue" w:cs="Helvetica Neue" w:ascii="Helvetica Neue" w:hAnsi="Helvetica Neue"/>
+          <w:rFonts w:ascii="Times New Roman" w:hAnsi="Times New Roman"/>
+        </w:rPr>
+      </w:pPr>
+      <w:r>
+        <w:rPr>
+          <w:rFonts w:eastAsia="Helvetica Neue" w:cs="Helvetica Neue" w:ascii="Times New Roman" w:hAnsi="Times New Roman"/>
           <w:b/>
           <w:sz w:val="40"/>
           <w:szCs w:val="40"/>
@@ -651,7 +642,6 @@
         </w:rPr>
         <w:tab/>
       </w:r>
-      <w:commentRangeStart w:id="0"/>
       <w:r>
         <w:rPr>
           <w:rFonts w:eastAsia="Calibri" w:cs="Calibri" w:ascii="Calibri" w:hAnsi="Calibri"/>
@@ -706,15 +696,6 @@
         </w:rPr>
         <w:t>Historicamente, seu estudo esteve limitado à abordagem teórica e à resolução manual de problemas. Contudo, com o avanço da computação e da automação de processos, possibilitou-se a explorar a automação da resolução de problemas trigonométricos, bem como desenvolver novas aplicações em áreas como eletrônica, gráficos computacionais e desenvolvimento de jogos.</w:t>
       </w:r>
-      <w:commentRangeEnd w:id="0"/>
-      <w:r>
-        <w:commentReference w:id="0"/>
-      </w:r>
-      <w:r>
-        <w:rPr>
-          <w:rFonts w:eastAsia="Calibri" w:cs="Calibri" w:ascii="Calibri" w:hAnsi="Calibri"/>
-        </w:rPr>
-      </w:r>
     </w:p>
     <w:p>
       <w:pPr>
@@ -737,12 +718,6 @@
           <w:rFonts w:eastAsia="Calibri" w:cs="Calibri" w:ascii="Calibri" w:hAnsi="Calibri"/>
         </w:rPr>
         <w:tab/>
-      </w:r>
-      <w:commentRangeStart w:id="1"/>
-      <w:r>
-        <w:rPr>
-          <w:rFonts w:eastAsia="Calibri" w:cs="Calibri" w:ascii="Calibri" w:hAnsi="Calibri"/>
-        </w:rPr>
         <w:t xml:space="preserve">Atualmente, a Trigonometria é amplamente aplicada em diversas áreas da ciência e da engenharia. </w:t>
       </w:r>
     </w:p>
@@ -762,15 +737,6 @@
         </w:rPr>
         <w:t>Em computação gráfica, funções trigonométricas são utilizadas para a modelagem de ciclos dia-noite, projeção de objetos tridimensionais em superfícies bidimensionais, rotação e translação de objetos tridimensionais. Na eletrônica e automação industrial, a Trigonometria possui aplicações na modelagem de sinais analógicos periódicos e na translação e rotação de braços mecânicos.</w:t>
       </w:r>
-      <w:commentRangeEnd w:id="1"/>
-      <w:r>
-        <w:commentReference w:id="1"/>
-      </w:r>
-      <w:r>
-        <w:rPr>
-          <w:rFonts w:eastAsia="Calibri" w:cs="Calibri" w:ascii="Calibri" w:hAnsi="Calibri"/>
-        </w:rPr>
-      </w:r>
     </w:p>
     <w:p>
       <w:pPr>
@@ -787,12 +753,6 @@
           <w:rFonts w:eastAsia="Calibri" w:cs="Calibri" w:ascii="Calibri" w:hAnsi="Calibri"/>
         </w:rPr>
         <w:tab/>
-      </w:r>
-      <w:commentRangeStart w:id="2"/>
-      <w:r>
-        <w:rPr>
-          <w:rFonts w:eastAsia="Calibri" w:cs="Calibri" w:ascii="Calibri" w:hAnsi="Calibri"/>
-        </w:rPr>
         <w:t xml:space="preserve">O estudo das aplicações computacionais da Trigonometria são de extrema relevância, pois permitem a automação de cálculos complexos e o desenvolvimento de soluções eficazes.  </w:t>
       </w:r>
     </w:p>
@@ -812,15 +772,6 @@
         </w:rPr>
         <w:t>Além disso, a utilização de métodos computacionais baseados em trigonometria incrementa a precisão, a eficiência e a confiabilidade de processos em diferentes áreas, tornando-a uma ferramenta essencial para avanços tecnológicos e inovações científicas. Muitas das inovações tecnológicas atuais fundamentam-se em princípios trigonométricos para seu desenvolvimento e funcionamento. Sem a trigonometria, diversas soluções simplesmente não seriam possíveis.</w:t>
       </w:r>
-      <w:commentRangeEnd w:id="2"/>
-      <w:r>
-        <w:commentReference w:id="2"/>
-      </w:r>
-      <w:r>
-        <w:rPr>
-          <w:rFonts w:eastAsia="Calibri" w:cs="Calibri" w:ascii="Calibri" w:hAnsi="Calibri"/>
-        </w:rPr>
-      </w:r>
     </w:p>
     <w:p>
       <w:pPr>
@@ -834,28 +785,12 @@
           <w:szCs w:val="28"/>
         </w:rPr>
       </w:pPr>
-      <w:commentRangeStart w:id="3"/>
       <w:r>
         <w:rPr>
           <w:rFonts w:eastAsia="Calibri" w:cs="Calibri" w:ascii="Calibri" w:hAnsi="Calibri"/>
         </w:rPr>
         <w:tab/>
-        <w:t xml:space="preserve">Este artigo tem como objetivo apresentar, exemplificar e aplicar princípios trigonométricos na computação por meio da programação </w:t>
-      </w:r>
-      <w:r>
-        <w:rPr>
-          <w:rFonts w:eastAsia="Calibri" w:cs="Calibri" w:ascii="Calibri" w:hAnsi="Calibri"/>
-        </w:rPr>
-      </w:r>
-      <w:commentRangeEnd w:id="3"/>
-      <w:r>
-        <w:commentReference w:id="3"/>
-      </w:r>
-      <w:r>
-        <w:rPr>
-          <w:rFonts w:eastAsia="Calibri" w:cs="Calibri" w:ascii="Calibri" w:hAnsi="Calibri"/>
-        </w:rPr>
-        <w:t>de um renderizador de gráficos tridimensionais por meio da linguagem de programação c++.</w:t>
+        <w:t>Este artigo tem como objetivo apresentar, exemplificar e aplicar princípios trigonométricos na computação por meio da programação de um renderizador de gráficos tridimensionais por meio da linguagem de programação c++.</w:t>
       </w:r>
     </w:p>
     <w:p>
@@ -864,19 +799,16 @@
         <w:spacing w:lineRule="auto" w:line="480" w:before="0" w:after="0"/>
         <w:ind w:hanging="0"/>
         <w:rPr>
-          <w:rFonts w:ascii="Helvetica Neue" w:hAnsi="Helvetica Neue" w:eastAsia="Helvetica Neue" w:cs="Helvetica Neue"/>
+          <w:rFonts w:ascii="Times New Roman" w:hAnsi="Times New Roman"/>
+        </w:rPr>
+      </w:pPr>
+      <w:r>
+        <w:rPr>
+          <w:rFonts w:eastAsia="Helvetica Neue" w:cs="Helvetica Neue" w:ascii="Times New Roman" w:hAnsi="Times New Roman"/>
           <w:b/>
           <w:sz w:val="40"/>
           <w:szCs w:val="40"/>
         </w:rPr>
-      </w:pPr>
-      <w:r>
-        <w:rPr>
-          <w:rFonts w:eastAsia="Helvetica Neue" w:cs="Helvetica Neue" w:ascii="Helvetica Neue" w:hAnsi="Helvetica Neue"/>
-          <w:b/>
-          <w:sz w:val="40"/>
-          <w:szCs w:val="40"/>
-        </w:rPr>
         <w:t>2. OBJETIVOS</w:t>
       </w:r>
     </w:p>
@@ -886,11 +818,27 @@
         <w:spacing w:lineRule="auto" w:line="480"/>
         <w:ind w:hanging="0"/>
         <w:rPr>
-          <w:rFonts w:ascii="Calibri" w:hAnsi="Calibri" w:eastAsia="Calibri" w:cs="Calibri"/>
+          <w:rFonts w:ascii="Times New Roman" w:hAnsi="Times New Roman"/>
+        </w:rPr>
+      </w:pPr>
+      <w:r>
+        <w:rPr>
+          <w:rFonts w:eastAsia="Calibri" w:cs="Calibri" w:ascii="Times New Roman" w:hAnsi="Times New Roman"/>
           <w:b/>
           <w:sz w:val="34"/>
           <w:szCs w:val="34"/>
         </w:rPr>
+        <w:t>2.1. OBJETIVO GERAL</w:t>
+      </w:r>
+    </w:p>
+    <w:p>
+      <w:pPr>
+        <w:pStyle w:val="normal1"/>
+        <w:spacing w:lineRule="auto" w:line="360"/>
+        <w:ind w:hanging="0"/>
+        <w:rPr>
+          <w:rFonts w:ascii="Calibri" w:hAnsi="Calibri" w:eastAsia="Calibri" w:cs="Calibri"/>
+        </w:rPr>
       </w:pPr>
       <w:r>
         <w:rPr>
@@ -899,25 +847,6 @@
           <w:sz w:val="34"/>
           <w:szCs w:val="34"/>
         </w:rPr>
-        <w:t>2.1. OBJETIVO GERAL</w:t>
-      </w:r>
-    </w:p>
-    <w:p>
-      <w:pPr>
-        <w:pStyle w:val="normal1"/>
-        <w:spacing w:lineRule="auto" w:line="360"/>
-        <w:ind w:hanging="0"/>
-        <w:rPr>
-          <w:rFonts w:ascii="Calibri" w:hAnsi="Calibri" w:eastAsia="Calibri" w:cs="Calibri"/>
-        </w:rPr>
-      </w:pPr>
-      <w:r>
-        <w:rPr>
-          <w:rFonts w:eastAsia="Calibri" w:cs="Calibri" w:ascii="Calibri" w:hAnsi="Calibri"/>
-          <w:b/>
-          <w:sz w:val="34"/>
-          <w:szCs w:val="34"/>
-        </w:rPr>
         <w:tab/>
       </w:r>
       <w:r>
@@ -933,15 +862,12 @@
         <w:spacing w:lineRule="auto" w:line="480"/>
         <w:ind w:hanging="0"/>
         <w:rPr>
-          <w:rFonts w:ascii="Calibri" w:hAnsi="Calibri" w:eastAsia="Calibri" w:cs="Calibri"/>
-          <w:b/>
-          <w:sz w:val="34"/>
-          <w:szCs w:val="34"/>
-        </w:rPr>
-      </w:pPr>
-      <w:r>
-        <w:rPr>
-          <w:rFonts w:eastAsia="Calibri" w:cs="Calibri" w:ascii="Calibri" w:hAnsi="Calibri"/>
+          <w:rFonts w:ascii="Times New Roman" w:hAnsi="Times New Roman"/>
+        </w:rPr>
+      </w:pPr>
+      <w:r>
+        <w:rPr>
+          <w:rFonts w:eastAsia="Calibri" w:cs="Calibri" w:ascii="Times New Roman" w:hAnsi="Times New Roman"/>
           <w:b/>
           <w:sz w:val="34"/>
           <w:szCs w:val="34"/>
@@ -988,7 +914,19 @@
         <w:rPr>
           <w:rFonts w:eastAsia="Calibri" w:cs="Calibri" w:ascii="Calibri" w:hAnsi="Calibri"/>
         </w:rPr>
-        <w:t>Implementar classes para a representação de matrizes;</w:t>
+        <w:t>Implementar classes para a representação de matri</w:t>
+      </w:r>
+      <w:r>
+        <w:rPr>
+          <w:rFonts w:eastAsia="Calibri" w:cs="Calibri" w:ascii="Calibri" w:hAnsi="Calibri"/>
+        </w:rPr>
+        <w:t>cial de sólidos</w:t>
+      </w:r>
+      <w:r>
+        <w:rPr>
+          <w:rFonts w:eastAsia="Calibri" w:cs="Calibri" w:ascii="Calibri" w:hAnsi="Calibri"/>
+        </w:rPr>
+        <w:t>;</w:t>
       </w:r>
     </w:p>
     <w:p>
@@ -1039,20 +977,36 @@
         <w:spacing w:lineRule="auto" w:line="480" w:before="0" w:after="0"/>
         <w:ind w:hanging="0"/>
         <w:rPr>
-          <w:rFonts w:ascii="Helvetica Neue" w:hAnsi="Helvetica Neue" w:eastAsia="Helvetica Neue" w:cs="Helvetica Neue"/>
+          <w:rFonts w:ascii="Times New Roman" w:hAnsi="Times New Roman"/>
+        </w:rPr>
+      </w:pPr>
+      <w:r>
+        <w:rPr>
+          <w:rFonts w:eastAsia="Helvetica Neue" w:cs="Helvetica Neue" w:ascii="Times New Roman" w:hAnsi="Times New Roman"/>
           <w:b/>
           <w:sz w:val="40"/>
           <w:szCs w:val="40"/>
         </w:rPr>
-      </w:pPr>
-      <w:r>
-        <w:rPr>
-          <w:rFonts w:eastAsia="Helvetica Neue" w:cs="Helvetica Neue" w:ascii="Helvetica Neue" w:hAnsi="Helvetica Neue"/>
+        <w:t>3. METODOLOGIA</w:t>
+      </w:r>
+    </w:p>
+    <w:p>
+      <w:pPr>
+        <w:pStyle w:val="normal1"/>
+        <w:spacing w:lineRule="auto" w:line="480" w:before="0" w:after="0"/>
+        <w:ind w:hanging="0"/>
+        <w:rPr>
+          <w:rFonts w:ascii="Times New Roman" w:hAnsi="Times New Roman"/>
+        </w:rPr>
+      </w:pPr>
+      <w:r>
+        <w:rPr>
+          <w:rFonts w:eastAsia="Helvetica Neue" w:cs="Helvetica Neue" w:ascii="Times New Roman" w:hAnsi="Times New Roman"/>
           <w:b/>
           <w:sz w:val="40"/>
           <w:szCs w:val="40"/>
         </w:rPr>
-        <w:t>3. METODOLOGIA</w:t>
+        <w:t>4. RESULTADOS E DISCUSSÃO</w:t>
       </w:r>
     </w:p>
     <w:p>
@@ -1061,20 +1015,17 @@
         <w:spacing w:lineRule="auto" w:line="480" w:before="0" w:after="0"/>
         <w:ind w:hanging="0"/>
         <w:rPr>
-          <w:rFonts w:ascii="Helvetica Neue" w:hAnsi="Helvetica Neue" w:eastAsia="Helvetica Neue" w:cs="Helvetica Neue"/>
+          <w:rFonts w:ascii="Times New Roman" w:hAnsi="Times New Roman"/>
+        </w:rPr>
+      </w:pPr>
+      <w:r>
+        <w:rPr>
+          <w:rFonts w:eastAsia="Helvetica Neue" w:cs="Helvetica Neue" w:ascii="Times New Roman" w:hAnsi="Times New Roman"/>
           <w:b/>
           <w:sz w:val="40"/>
           <w:szCs w:val="40"/>
         </w:rPr>
-      </w:pPr>
-      <w:r>
-        <w:rPr>
-          <w:rFonts w:eastAsia="Helvetica Neue" w:cs="Helvetica Neue" w:ascii="Helvetica Neue" w:hAnsi="Helvetica Neue"/>
-          <w:b/>
-          <w:sz w:val="40"/>
-          <w:szCs w:val="40"/>
-        </w:rPr>
-        <w:t>4. RESULTADOS E DISCUSSÃO</w:t>
+        <w:t>5. CONCLUSÃO</w:t>
       </w:r>
     </w:p>
     <w:p>
@@ -1083,36 +1034,12 @@
         <w:spacing w:lineRule="auto" w:line="480" w:before="0" w:after="0"/>
         <w:ind w:hanging="0"/>
         <w:rPr>
-          <w:rFonts w:ascii="Helvetica Neue" w:hAnsi="Helvetica Neue" w:eastAsia="Helvetica Neue" w:cs="Helvetica Neue"/>
-          <w:b/>
-          <w:sz w:val="40"/>
-          <w:szCs w:val="40"/>
-        </w:rPr>
-      </w:pPr>
-      <w:r>
-        <w:rPr>
-          <w:rFonts w:eastAsia="Helvetica Neue" w:cs="Helvetica Neue" w:ascii="Helvetica Neue" w:hAnsi="Helvetica Neue"/>
-          <w:b/>
-          <w:sz w:val="40"/>
-          <w:szCs w:val="40"/>
-        </w:rPr>
-        <w:t>5. CONCLUSÃO</w:t>
-      </w:r>
-    </w:p>
-    <w:p>
-      <w:pPr>
-        <w:pStyle w:val="normal1"/>
-        <w:spacing w:lineRule="auto" w:line="480" w:before="0" w:after="0"/>
-        <w:ind w:hanging="0"/>
-        <w:rPr>
-          <w:rFonts w:ascii="Calibri" w:hAnsi="Calibri" w:eastAsia="Calibri" w:cs="Calibri"/>
-          <w:sz w:val="28"/>
-          <w:szCs w:val="28"/>
-        </w:rPr>
-      </w:pPr>
-      <w:r>
-        <w:rPr>
-          <w:rFonts w:eastAsia="Helvetica Neue" w:cs="Helvetica Neue" w:ascii="Helvetica Neue" w:hAnsi="Helvetica Neue"/>
+          <w:rFonts w:ascii="Times New Roman" w:hAnsi="Times New Roman"/>
+        </w:rPr>
+      </w:pPr>
+      <w:r>
+        <w:rPr>
+          <w:rFonts w:eastAsia="Helvetica Neue" w:cs="Helvetica Neue" w:ascii="Times New Roman" w:hAnsi="Times New Roman"/>
           <w:b/>
           <w:sz w:val="40"/>
           <w:szCs w:val="40"/>
@@ -1137,147 +1064,6 @@
     </w:sectPr>
   </w:body>
 </w:document>
-</file>
-
-<file path=word/comments.xml><?xml version="1.0" encoding="utf-8"?>
-<w:comments xmlns:o="urn:schemas-microsoft-com:office:office" xmlns:r="http://schemas.openxmlformats.org/officeDocument/2006/relationships" xmlns:v="urn:schemas-microsoft-com:vml" xmlns:w="http://schemas.openxmlformats.org/wordprocessingml/2006/main" xmlns:w10="urn:schemas-microsoft-com:office:word" xmlns:wp="http://schemas.openxmlformats.org/drawingml/2006/wordprocessingDrawing" xmlns:pic="http://schemas.openxmlformats.org/drawingml/2006/picture" xmlns:wps="http://schemas.microsoft.com/office/word/2010/wordprocessingShape" xmlns:wpg="http://schemas.microsoft.com/office/word/2010/wordprocessingGroup" xmlns:mc="http://schemas.openxmlformats.org/markup-compatibility/2006" xmlns:wp14="http://schemas.microsoft.com/office/word/2010/wordprocessingDrawing" xmlns:w14="http://schemas.microsoft.com/office/word/2010/wordml" xmlns:w15="http://schemas.microsoft.com/office/word/2012/wordml" mc:Ignorable="w14 wp14 w15">
-  <w:comment w:id="0" w:author="Miguel Jorge Freitas de Oliveira" w:date="2025-08-17T04:30:56Z" w:initials="">
-    <w:p>
-      <w:pPr>
-        <w:overflowPunct w:val="false"/>
-        <w:spacing w:before="0" w:after="0"/>
-        <w:jc w:val="start"/>
-        <w:rPr/>
-      </w:pPr>
-      <w:r>
-        <w:annotationRef/>
-      </w:r>
-      <w:r>
-        <w:rPr>
-          <w:rFonts w:ascii="Arial" w:hAnsi="Arial" w:eastAsia="Arial" w:cs="Arial"/>
-          <w:b w:val="false"/>
-          <w:i w:val="false"/>
-          <w:caps w:val="false"/>
-          <w:smallCaps w:val="false"/>
-          <w:strike w:val="false"/>
-          <w:dstrike w:val="false"/>
-          <w:color w:val="000000"/>
-          <w:position w:val="0"/>
-          <w:sz w:val="22"/>
-          <w:sz w:val="22"/>
-          <w:szCs w:val="22"/>
-          <w:u w:val="none"/>
-          <w:shd w:fill="auto" w:val="clear"/>
-          <w:vertAlign w:val="baseline"/>
-          <w:lang w:bidi="en-US" w:eastAsia="en-US" w:val="en-US"/>
-        </w:rPr>
-        <w:t>Contextualization</w:t>
-      </w:r>
-    </w:p>
-  </w:comment>
-  <w:comment w:id="1" w:author="Miguel Jorge Freitas de Oliveira" w:date="2025-08-17T04:54:40Z" w:initials="">
-    <w:p>
-      <w:pPr>
-        <w:overflowPunct w:val="false"/>
-        <w:spacing w:before="0" w:after="0"/>
-        <w:jc w:val="start"/>
-        <w:rPr/>
-      </w:pPr>
-      <w:r>
-        <w:annotationRef/>
-      </w:r>
-      <w:r>
-        <w:rPr>
-          <w:rFonts w:ascii="Arial" w:hAnsi="Arial" w:eastAsia="Arial" w:cs="Arial"/>
-          <w:b w:val="false"/>
-          <w:i w:val="false"/>
-          <w:caps w:val="false"/>
-          <w:smallCaps w:val="false"/>
-          <w:strike w:val="false"/>
-          <w:dstrike w:val="false"/>
-          <w:color w:val="000000"/>
-          <w:position w:val="0"/>
-          <w:sz w:val="22"/>
-          <w:sz w:val="22"/>
-          <w:szCs w:val="22"/>
-          <w:u w:val="none"/>
-          <w:shd w:fill="auto" w:val="clear"/>
-          <w:vertAlign w:val="baseline"/>
-          <w:lang w:bidi="en-US" w:eastAsia="en-US" w:val="en-US"/>
-        </w:rPr>
-        <w:t>State of the Art</w:t>
-      </w:r>
-    </w:p>
-  </w:comment>
-  <w:comment w:id="2" w:author="Miguel Jorge Freitas de Oliveira" w:date="2025-08-17T05:06:02Z" w:initials="">
-    <w:p>
-      <w:pPr>
-        <w:overflowPunct w:val="false"/>
-        <w:spacing w:before="0" w:after="0"/>
-        <w:jc w:val="start"/>
-        <w:rPr/>
-      </w:pPr>
-      <w:r>
-        <w:annotationRef/>
-      </w:r>
-      <w:r>
-        <w:rPr>
-          <w:rFonts w:ascii="Arial" w:hAnsi="Arial" w:eastAsia="Arial" w:cs="Arial"/>
-          <w:b w:val="false"/>
-          <w:i w:val="false"/>
-          <w:caps w:val="false"/>
-          <w:smallCaps w:val="false"/>
-          <w:strike w:val="false"/>
-          <w:dstrike w:val="false"/>
-          <w:color w:val="000000"/>
-          <w:position w:val="0"/>
-          <w:sz w:val="22"/>
-          <w:sz w:val="22"/>
-          <w:szCs w:val="22"/>
-          <w:u w:val="none"/>
-          <w:shd w:fill="auto" w:val="clear"/>
-          <w:vertAlign w:val="baseline"/>
-          <w:lang w:bidi="en-US" w:eastAsia="en-US" w:val="en-US"/>
-        </w:rPr>
-        <w:t>Importance of my study</w:t>
-      </w:r>
-    </w:p>
-  </w:comment>
-  <w:comment w:id="3" w:author="Miguel Jorge Freitas de Oliveira" w:date="2025-08-17T05:14:49Z" w:initials="">
-    <w:p>
-      <w:pPr>
-        <w:overflowPunct w:val="false"/>
-        <w:spacing w:before="0" w:after="0"/>
-        <w:jc w:val="start"/>
-        <w:rPr/>
-      </w:pPr>
-      <w:r>
-        <w:annotationRef/>
-      </w:r>
-      <w:r>
-        <w:rPr>
-          <w:rFonts w:ascii="Arial" w:hAnsi="Arial" w:eastAsia="Arial" w:cs="Arial"/>
-          <w:b w:val="false"/>
-          <w:i w:val="false"/>
-          <w:caps w:val="false"/>
-          <w:smallCaps w:val="false"/>
-          <w:strike w:val="false"/>
-          <w:dstrike w:val="false"/>
-          <w:color w:val="000000"/>
-          <w:position w:val="0"/>
-          <w:sz w:val="22"/>
-          <w:sz w:val="22"/>
-          <w:szCs w:val="22"/>
-          <w:u w:val="none"/>
-          <w:shd w:fill="auto" w:val="clear"/>
-          <w:vertAlign w:val="baseline"/>
-          <w:lang w:bidi="en-US" w:eastAsia="en-US" w:val="en-US"/>
-        </w:rPr>
-        <w:t>Objective of my paper</w:t>
-      </w:r>
-    </w:p>
-  </w:comment>
-</w:comments>
 </file>
 
 <file path=word/footer1.xml><?xml version="1.0" encoding="utf-8"?>
@@ -1413,317 +1199,6 @@
           </a:graphic>
         </wp:inline>
       </w:drawing>
-      <mc:AlternateContent>
-        <mc:Choice Requires="wps">
-          <w:drawing>
-            <wp:anchor behindDoc="1" distT="0" distB="0" distL="0" distR="0" simplePos="0" locked="0" layoutInCell="1" allowOverlap="1" relativeHeight="12">
-              <wp:simplePos x="0" y="0"/>
-              <wp:positionH relativeFrom="column">
-                <wp:posOffset>2362200</wp:posOffset>
-              </wp:positionH>
-              <wp:positionV relativeFrom="paragraph">
-                <wp:posOffset>76200</wp:posOffset>
-              </wp:positionV>
-              <wp:extent cx="4144010" cy="646430"/>
-              <wp:effectExtent l="0" t="0" r="0" b="0"/>
-              <wp:wrapNone/>
-              <wp:docPr id="2" name="Shape 2"/>
-              <a:graphic xmlns:a="http://schemas.openxmlformats.org/drawingml/2006/main">
-                <a:graphicData uri="http://schemas.microsoft.com/office/word/2010/wordprocessingShape">
-                  <wps:wsp>
-                    <wps:cNvSpPr/>
-                    <wps:spPr>
-                      <a:xfrm>
-                        <a:off x="0" y="0"/>
-                        <a:ext cx="4143960" cy="646560"/>
-                      </a:xfrm>
-                      <a:prstGeom prst="rect">
-                        <a:avLst/>
-                      </a:prstGeom>
-                      <a:noFill/>
-                      <a:ln w="0">
-                        <a:noFill/>
-                      </a:ln>
-                    </wps:spPr>
-                    <wps:style>
-                      <a:lnRef idx="0"/>
-                      <a:fillRef idx="0"/>
-                      <a:effectRef idx="0"/>
-                      <a:fontRef idx="minor"/>
-                    </wps:style>
-                    <wps:txbx>
-                      <w:txbxContent>
-                        <w:p>
-                          <w:pPr>
-                            <w:pStyle w:val="FrameContents"/>
-                            <w:spacing w:lineRule="auto" w:line="240" w:before="120" w:after="0"/>
-                            <w:ind w:hanging="0" w:start="0" w:end="0"/>
-                            <w:jc w:val="both"/>
-                            <w:rPr/>
-                          </w:pPr>
-                          <w:r>
-                            <w:rPr>
-                              <w:rFonts w:eastAsia="Arial Narrow" w:cs="Arial Narrow" w:ascii="Arial Narrow" w:hAnsi="Arial Narrow"/>
-                              <w:b/>
-                              <w:i w:val="false"/>
-                              <w:caps w:val="false"/>
-                              <w:smallCaps w:val="false"/>
-                              <w:strike w:val="false"/>
-                              <w:dstrike w:val="false"/>
-                              <w:color w:val="000000"/>
-                              <w:position w:val="0"/>
-                              <w:sz w:val="16"/>
-                              <w:sz w:val="16"/>
-                              <w:vertAlign w:val="baseline"/>
-                            </w:rPr>
-                            <w:tab/>
-                          </w:r>
-                          <w:r>
-                            <w:rPr>
-                              <w:rFonts w:eastAsia="Arial" w:cs="Arial"/>
-                              <w:b/>
-                              <w:i w:val="false"/>
-                              <w:caps w:val="false"/>
-                              <w:smallCaps w:val="false"/>
-                              <w:strike w:val="false"/>
-                              <w:dstrike w:val="false"/>
-                              <w:color w:val="000000"/>
-                              <w:position w:val="0"/>
-                              <w:sz w:val="16"/>
-                              <w:sz w:val="16"/>
-                              <w:vertAlign w:val="baseline"/>
-                            </w:rPr>
-                            <w:t>MINISTÉRIO DA EDUCAÇÃO</w:t>
-                          </w:r>
-                        </w:p>
-                        <w:p>
-                          <w:pPr>
-                            <w:pStyle w:val="FrameContents"/>
-                            <w:spacing w:lineRule="auto" w:line="240" w:before="0" w:after="0"/>
-                            <w:ind w:hanging="0" w:start="0" w:end="0"/>
-                            <w:jc w:val="both"/>
-                            <w:rPr/>
-                          </w:pPr>
-                          <w:r>
-                            <w:rPr>
-                              <w:rFonts w:eastAsia="Arial" w:cs="Arial"/>
-                              <w:b/>
-                              <w:i w:val="false"/>
-                              <w:caps w:val="false"/>
-                              <w:smallCaps w:val="false"/>
-                              <w:strike w:val="false"/>
-                              <w:dstrike w:val="false"/>
-                              <w:color w:val="000000"/>
-                              <w:position w:val="0"/>
-                              <w:sz w:val="16"/>
-                              <w:sz w:val="16"/>
-                              <w:vertAlign w:val="baseline"/>
-                            </w:rPr>
-                            <w:tab/>
-                            <w:t>SECRETARIA DE EDUCAÇÃO PROFISSIONAL E TECNOLÓGICA</w:t>
-                          </w:r>
-                        </w:p>
-                        <w:p>
-                          <w:pPr>
-                            <w:pStyle w:val="FrameContents"/>
-                            <w:spacing w:lineRule="auto" w:line="240" w:before="0" w:after="0"/>
-                            <w:ind w:hanging="0" w:start="0" w:end="0"/>
-                            <w:jc w:val="both"/>
-                            <w:rPr/>
-                          </w:pPr>
-                          <w:r>
-                            <w:rPr>
-                              <w:rFonts w:eastAsia="Arial" w:cs="Arial"/>
-                              <w:b/>
-                              <w:i w:val="false"/>
-                              <w:caps w:val="false"/>
-                              <w:smallCaps w:val="false"/>
-                              <w:strike w:val="false"/>
-                              <w:dstrike w:val="false"/>
-                              <w:color w:val="000000"/>
-                              <w:position w:val="0"/>
-                              <w:sz w:val="16"/>
-                              <w:sz w:val="16"/>
-                              <w:vertAlign w:val="baseline"/>
-                            </w:rPr>
-                            <w:tab/>
-                            <w:t>INSTITUTO FEDERAL DE EDUCAÇÃO, CIÊNCIA E TECNOLOGIA DE GOIÁS</w:t>
-                          </w:r>
-                        </w:p>
-                        <w:p>
-                          <w:pPr>
-                            <w:pStyle w:val="FrameContents"/>
-                            <w:spacing w:lineRule="auto" w:line="240" w:before="0" w:after="0"/>
-                            <w:ind w:firstLine="709" w:start="709" w:end="0"/>
-                            <w:jc w:val="both"/>
-                            <w:rPr/>
-                          </w:pPr>
-                          <w:r>
-                            <w:rPr>
-                              <w:rFonts w:eastAsia="Arial" w:cs="Arial"/>
-                              <w:b/>
-                              <w:i w:val="false"/>
-                              <w:caps w:val="false"/>
-                              <w:smallCaps w:val="false"/>
-                              <w:strike w:val="false"/>
-                              <w:dstrike w:val="false"/>
-                              <w:color w:val="000000"/>
-                              <w:position w:val="0"/>
-                              <w:sz w:val="16"/>
-                              <w:sz w:val="16"/>
-                              <w:vertAlign w:val="baseline"/>
-                            </w:rPr>
-                            <w:t>CÂMPUS VALPARAÍSO DE GOIÁS</w:t>
-                          </w:r>
-                        </w:p>
-                      </w:txbxContent>
-                    </wps:txbx>
-                    <wps:bodyPr lIns="720" rIns="720" tIns="720" bIns="720" anchor="t">
-                      <a:noAutofit/>
-                    </wps:bodyPr>
-                  </wps:wsp>
-                </a:graphicData>
-              </a:graphic>
-            </wp:anchor>
-          </w:drawing>
-        </mc:Choice>
-        <mc:Fallback>
-          <w:pict>
-            <v:rect id="shape_0" ID="Shape 2" path="m0,0l-2147483645,0l-2147483645,-2147483646l0,-2147483646xe" fillcolor="white" stroked="f" o:allowincell="f" style="position:absolute;margin-left:186pt;margin-top:6pt;width:326.25pt;height:50.85pt;mso-wrap-style:square;v-text-anchor:top">
-              <v:fill o:detectmouseclick="t" type="solid" color2="black" opacity="0"/>
-              <v:stroke color="#3465a4" joinstyle="round" endcap="flat"/>
-              <v:textbox>
-                <w:txbxContent>
-                  <w:p>
-                    <w:pPr>
-                      <w:pStyle w:val="FrameContents"/>
-                      <w:spacing w:lineRule="auto" w:line="240" w:before="120" w:after="0"/>
-                      <w:ind w:hanging="0" w:start="0" w:end="0"/>
-                      <w:jc w:val="both"/>
-                      <w:rPr/>
-                    </w:pPr>
-                    <w:r>
-                      <w:rPr>
-                        <w:rFonts w:eastAsia="Arial Narrow" w:cs="Arial Narrow" w:ascii="Arial Narrow" w:hAnsi="Arial Narrow"/>
-                        <w:b/>
-                        <w:i w:val="false"/>
-                        <w:caps w:val="false"/>
-                        <w:smallCaps w:val="false"/>
-                        <w:strike w:val="false"/>
-                        <w:dstrike w:val="false"/>
-                        <w:color w:val="000000"/>
-                        <w:position w:val="0"/>
-                        <w:sz w:val="16"/>
-                        <w:sz w:val="16"/>
-                        <w:vertAlign w:val="baseline"/>
-                      </w:rPr>
-                      <w:tab/>
-                    </w:r>
-                    <w:r>
-                      <w:rPr>
-                        <w:rFonts w:eastAsia="Arial" w:cs="Arial"/>
-                        <w:b/>
-                        <w:i w:val="false"/>
-                        <w:caps w:val="false"/>
-                        <w:smallCaps w:val="false"/>
-                        <w:strike w:val="false"/>
-                        <w:dstrike w:val="false"/>
-                        <w:color w:val="000000"/>
-                        <w:position w:val="0"/>
-                        <w:sz w:val="16"/>
-                        <w:sz w:val="16"/>
-                        <w:vertAlign w:val="baseline"/>
-                      </w:rPr>
-                      <w:t>MINISTÉRIO DA EDUCAÇÃO</w:t>
-                    </w:r>
-                  </w:p>
-                  <w:p>
-                    <w:pPr>
-                      <w:pStyle w:val="FrameContents"/>
-                      <w:spacing w:lineRule="auto" w:line="240" w:before="0" w:after="0"/>
-                      <w:ind w:hanging="0" w:start="0" w:end="0"/>
-                      <w:jc w:val="both"/>
-                      <w:rPr/>
-                    </w:pPr>
-                    <w:r>
-                      <w:rPr>
-                        <w:rFonts w:eastAsia="Arial" w:cs="Arial"/>
-                        <w:b/>
-                        <w:i w:val="false"/>
-                        <w:caps w:val="false"/>
-                        <w:smallCaps w:val="false"/>
-                        <w:strike w:val="false"/>
-                        <w:dstrike w:val="false"/>
-                        <w:color w:val="000000"/>
-                        <w:position w:val="0"/>
-                        <w:sz w:val="16"/>
-                        <w:sz w:val="16"/>
-                        <w:vertAlign w:val="baseline"/>
-                      </w:rPr>
-                      <w:tab/>
-                      <w:t>SECRETARIA DE EDUCAÇÃO PROFISSIONAL E TECNOLÓGICA</w:t>
-                    </w:r>
-                  </w:p>
-                  <w:p>
-                    <w:pPr>
-                      <w:pStyle w:val="FrameContents"/>
-                      <w:spacing w:lineRule="auto" w:line="240" w:before="0" w:after="0"/>
-                      <w:ind w:hanging="0" w:start="0" w:end="0"/>
-                      <w:jc w:val="both"/>
-                      <w:rPr/>
-                    </w:pPr>
-                    <w:r>
-                      <w:rPr>
-                        <w:rFonts w:eastAsia="Arial" w:cs="Arial"/>
-                        <w:b/>
-                        <w:i w:val="false"/>
-                        <w:caps w:val="false"/>
-                        <w:smallCaps w:val="false"/>
-                        <w:strike w:val="false"/>
-                        <w:dstrike w:val="false"/>
-                        <w:color w:val="000000"/>
-                        <w:position w:val="0"/>
-                        <w:sz w:val="16"/>
-                        <w:sz w:val="16"/>
-                        <w:vertAlign w:val="baseline"/>
-                      </w:rPr>
-                      <w:tab/>
-                      <w:t>INSTITUTO FEDERAL DE EDUCAÇÃO, CIÊNCIA E TECNOLOGIA DE GOIÁS</w:t>
-                    </w:r>
-                  </w:p>
-                  <w:p>
-                    <w:pPr>
-                      <w:pStyle w:val="FrameContents"/>
-                      <w:spacing w:lineRule="auto" w:line="240" w:before="0" w:after="0"/>
-                      <w:ind w:firstLine="709" w:start="709" w:end="0"/>
-                      <w:jc w:val="both"/>
-                      <w:rPr/>
-                    </w:pPr>
-                    <w:r>
-                      <w:rPr>
-                        <w:rFonts w:eastAsia="Arial" w:cs="Arial"/>
-                        <w:b/>
-                        <w:i w:val="false"/>
-                        <w:caps w:val="false"/>
-                        <w:smallCaps w:val="false"/>
-                        <w:strike w:val="false"/>
-                        <w:dstrike w:val="false"/>
-                        <w:color w:val="000000"/>
-                        <w:position w:val="0"/>
-                        <w:sz w:val="16"/>
-                        <w:sz w:val="16"/>
-                        <w:vertAlign w:val="baseline"/>
-                      </w:rPr>
-                      <w:t>CÂMPUS VALPARAÍSO DE GOIÁS</w:t>
-                    </w:r>
-                  </w:p>
-                </w:txbxContent>
-              </v:textbox>
-              <w10:wrap type="none"/>
-            </v:rect>
-          </w:pict>
-        </mc:Fallback>
-      </mc:AlternateContent>
     </w:r>
   </w:p>
   <w:p>
@@ -1733,7 +1208,6 @@
       <w:keepLines w:val="false"/>
       <w:pageBreakBefore w:val="false"/>
       <w:widowControl/>
-      <w:pBdr/>
       <w:shd w:val="clear" w:fill="auto"/>
       <w:tabs>
         <w:tab w:val="clear" w:pos="720"/>
@@ -1823,7 +1297,7 @@
         <wp:inline distT="0" distB="0" distL="0" distR="0">
           <wp:extent cx="2352040" cy="788670"/>
           <wp:effectExtent l="0" t="0" r="0" b="0"/>
-          <wp:docPr id="3" name="image1.jpg"/>
+          <wp:docPr id="2" name="image1.jpg"/>
           <wp:cNvGraphicFramePr>
             <a:graphicFrameLocks xmlns:a="http://schemas.openxmlformats.org/drawingml/2006/main" noChangeAspect="1"/>
           </wp:cNvGraphicFramePr>
@@ -1831,7 +1305,7 @@
             <a:graphicData uri="http://schemas.openxmlformats.org/drawingml/2006/picture">
               <pic:pic xmlns:pic="http://schemas.openxmlformats.org/drawingml/2006/picture">
                 <pic:nvPicPr>
-                  <pic:cNvPr id="3" name="image1.jpg"/>
+                  <pic:cNvPr id="2" name="image1.jpg"/>
                   <pic:cNvPicPr>
                     <a:picLocks noChangeAspect="1" noChangeArrowheads="1"/>
                   </pic:cNvPicPr>
@@ -1858,317 +1332,6 @@
           </a:graphic>
         </wp:inline>
       </w:drawing>
-      <mc:AlternateContent>
-        <mc:Choice Requires="wps">
-          <w:drawing>
-            <wp:anchor behindDoc="1" distT="0" distB="0" distL="0" distR="0" simplePos="0" locked="0" layoutInCell="1" allowOverlap="1" relativeHeight="12">
-              <wp:simplePos x="0" y="0"/>
-              <wp:positionH relativeFrom="column">
-                <wp:posOffset>2362200</wp:posOffset>
-              </wp:positionH>
-              <wp:positionV relativeFrom="paragraph">
-                <wp:posOffset>76200</wp:posOffset>
-              </wp:positionV>
-              <wp:extent cx="4144010" cy="646430"/>
-              <wp:effectExtent l="0" t="0" r="0" b="0"/>
-              <wp:wrapNone/>
-              <wp:docPr id="4" name="Shape 2"/>
-              <a:graphic xmlns:a="http://schemas.openxmlformats.org/drawingml/2006/main">
-                <a:graphicData uri="http://schemas.microsoft.com/office/word/2010/wordprocessingShape">
-                  <wps:wsp>
-                    <wps:cNvSpPr/>
-                    <wps:spPr>
-                      <a:xfrm>
-                        <a:off x="0" y="0"/>
-                        <a:ext cx="4143960" cy="646560"/>
-                      </a:xfrm>
-                      <a:prstGeom prst="rect">
-                        <a:avLst/>
-                      </a:prstGeom>
-                      <a:noFill/>
-                      <a:ln w="0">
-                        <a:noFill/>
-                      </a:ln>
-                    </wps:spPr>
-                    <wps:style>
-                      <a:lnRef idx="0"/>
-                      <a:fillRef idx="0"/>
-                      <a:effectRef idx="0"/>
-                      <a:fontRef idx="minor"/>
-                    </wps:style>
-                    <wps:txbx>
-                      <w:txbxContent>
-                        <w:p>
-                          <w:pPr>
-                            <w:pStyle w:val="FrameContents"/>
-                            <w:spacing w:lineRule="auto" w:line="240" w:before="120" w:after="0"/>
-                            <w:ind w:hanging="0" w:start="0" w:end="0"/>
-                            <w:jc w:val="both"/>
-                            <w:rPr/>
-                          </w:pPr>
-                          <w:r>
-                            <w:rPr>
-                              <w:rFonts w:eastAsia="Arial Narrow" w:cs="Arial Narrow" w:ascii="Arial Narrow" w:hAnsi="Arial Narrow"/>
-                              <w:b/>
-                              <w:i w:val="false"/>
-                              <w:caps w:val="false"/>
-                              <w:smallCaps w:val="false"/>
-                              <w:strike w:val="false"/>
-                              <w:dstrike w:val="false"/>
-                              <w:color w:val="000000"/>
-                              <w:position w:val="0"/>
-                              <w:sz w:val="16"/>
-                              <w:sz w:val="16"/>
-                              <w:vertAlign w:val="baseline"/>
-                            </w:rPr>
-                            <w:tab/>
-                          </w:r>
-                          <w:r>
-                            <w:rPr>
-                              <w:rFonts w:eastAsia="Arial" w:cs="Arial"/>
-                              <w:b/>
-                              <w:i w:val="false"/>
-                              <w:caps w:val="false"/>
-                              <w:smallCaps w:val="false"/>
-                              <w:strike w:val="false"/>
-                              <w:dstrike w:val="false"/>
-                              <w:color w:val="000000"/>
-                              <w:position w:val="0"/>
-                              <w:sz w:val="16"/>
-                              <w:sz w:val="16"/>
-                              <w:vertAlign w:val="baseline"/>
-                            </w:rPr>
-                            <w:t>MINISTÉRIO DA EDUCAÇÃO</w:t>
-                          </w:r>
-                        </w:p>
-                        <w:p>
-                          <w:pPr>
-                            <w:pStyle w:val="FrameContents"/>
-                            <w:spacing w:lineRule="auto" w:line="240" w:before="0" w:after="0"/>
-                            <w:ind w:hanging="0" w:start="0" w:end="0"/>
-                            <w:jc w:val="both"/>
-                            <w:rPr/>
-                          </w:pPr>
-                          <w:r>
-                            <w:rPr>
-                              <w:rFonts w:eastAsia="Arial" w:cs="Arial"/>
-                              <w:b/>
-                              <w:i w:val="false"/>
-                              <w:caps w:val="false"/>
-                              <w:smallCaps w:val="false"/>
-                              <w:strike w:val="false"/>
-                              <w:dstrike w:val="false"/>
-                              <w:color w:val="000000"/>
-                              <w:position w:val="0"/>
-                              <w:sz w:val="16"/>
-                              <w:sz w:val="16"/>
-                              <w:vertAlign w:val="baseline"/>
-                            </w:rPr>
-                            <w:tab/>
-                            <w:t>SECRETARIA DE EDUCAÇÃO PROFISSIONAL E TECNOLÓGICA</w:t>
-                          </w:r>
-                        </w:p>
-                        <w:p>
-                          <w:pPr>
-                            <w:pStyle w:val="FrameContents"/>
-                            <w:spacing w:lineRule="auto" w:line="240" w:before="0" w:after="0"/>
-                            <w:ind w:hanging="0" w:start="0" w:end="0"/>
-                            <w:jc w:val="both"/>
-                            <w:rPr/>
-                          </w:pPr>
-                          <w:r>
-                            <w:rPr>
-                              <w:rFonts w:eastAsia="Arial" w:cs="Arial"/>
-                              <w:b/>
-                              <w:i w:val="false"/>
-                              <w:caps w:val="false"/>
-                              <w:smallCaps w:val="false"/>
-                              <w:strike w:val="false"/>
-                              <w:dstrike w:val="false"/>
-                              <w:color w:val="000000"/>
-                              <w:position w:val="0"/>
-                              <w:sz w:val="16"/>
-                              <w:sz w:val="16"/>
-                              <w:vertAlign w:val="baseline"/>
-                            </w:rPr>
-                            <w:tab/>
-                            <w:t>INSTITUTO FEDERAL DE EDUCAÇÃO, CIÊNCIA E TECNOLOGIA DE GOIÁS</w:t>
-                          </w:r>
-                        </w:p>
-                        <w:p>
-                          <w:pPr>
-                            <w:pStyle w:val="FrameContents"/>
-                            <w:spacing w:lineRule="auto" w:line="240" w:before="0" w:after="0"/>
-                            <w:ind w:firstLine="709" w:start="709" w:end="0"/>
-                            <w:jc w:val="both"/>
-                            <w:rPr/>
-                          </w:pPr>
-                          <w:r>
-                            <w:rPr>
-                              <w:rFonts w:eastAsia="Arial" w:cs="Arial"/>
-                              <w:b/>
-                              <w:i w:val="false"/>
-                              <w:caps w:val="false"/>
-                              <w:smallCaps w:val="false"/>
-                              <w:strike w:val="false"/>
-                              <w:dstrike w:val="false"/>
-                              <w:color w:val="000000"/>
-                              <w:position w:val="0"/>
-                              <w:sz w:val="16"/>
-                              <w:sz w:val="16"/>
-                              <w:vertAlign w:val="baseline"/>
-                            </w:rPr>
-                            <w:t>CÂMPUS VALPARAÍSO DE GOIÁS</w:t>
-                          </w:r>
-                        </w:p>
-                      </w:txbxContent>
-                    </wps:txbx>
-                    <wps:bodyPr lIns="720" rIns="720" tIns="720" bIns="720" anchor="t">
-                      <a:noAutofit/>
-                    </wps:bodyPr>
-                  </wps:wsp>
-                </a:graphicData>
-              </a:graphic>
-            </wp:anchor>
-          </w:drawing>
-        </mc:Choice>
-        <mc:Fallback>
-          <w:pict>
-            <v:rect id="shape_0" ID="Shape 2" path="m0,0l-2147483645,0l-2147483645,-2147483646l0,-2147483646xe" fillcolor="white" stroked="f" o:allowincell="f" style="position:absolute;margin-left:186pt;margin-top:6pt;width:326.25pt;height:50.85pt;mso-wrap-style:square;v-text-anchor:top">
-              <v:fill o:detectmouseclick="t" type="solid" color2="black" opacity="0"/>
-              <v:stroke color="#3465a4" joinstyle="round" endcap="flat"/>
-              <v:textbox>
-                <w:txbxContent>
-                  <w:p>
-                    <w:pPr>
-                      <w:pStyle w:val="FrameContents"/>
-                      <w:spacing w:lineRule="auto" w:line="240" w:before="120" w:after="0"/>
-                      <w:ind w:hanging="0" w:start="0" w:end="0"/>
-                      <w:jc w:val="both"/>
-                      <w:rPr/>
-                    </w:pPr>
-                    <w:r>
-                      <w:rPr>
-                        <w:rFonts w:eastAsia="Arial Narrow" w:cs="Arial Narrow" w:ascii="Arial Narrow" w:hAnsi="Arial Narrow"/>
-                        <w:b/>
-                        <w:i w:val="false"/>
-                        <w:caps w:val="false"/>
-                        <w:smallCaps w:val="false"/>
-                        <w:strike w:val="false"/>
-                        <w:dstrike w:val="false"/>
-                        <w:color w:val="000000"/>
-                        <w:position w:val="0"/>
-                        <w:sz w:val="16"/>
-                        <w:sz w:val="16"/>
-                        <w:vertAlign w:val="baseline"/>
-                      </w:rPr>
-                      <w:tab/>
-                    </w:r>
-                    <w:r>
-                      <w:rPr>
-                        <w:rFonts w:eastAsia="Arial" w:cs="Arial"/>
-                        <w:b/>
-                        <w:i w:val="false"/>
-                        <w:caps w:val="false"/>
-                        <w:smallCaps w:val="false"/>
-                        <w:strike w:val="false"/>
-                        <w:dstrike w:val="false"/>
-                        <w:color w:val="000000"/>
-                        <w:position w:val="0"/>
-                        <w:sz w:val="16"/>
-                        <w:sz w:val="16"/>
-                        <w:vertAlign w:val="baseline"/>
-                      </w:rPr>
-                      <w:t>MINISTÉRIO DA EDUCAÇÃO</w:t>
-                    </w:r>
-                  </w:p>
-                  <w:p>
-                    <w:pPr>
-                      <w:pStyle w:val="FrameContents"/>
-                      <w:spacing w:lineRule="auto" w:line="240" w:before="0" w:after="0"/>
-                      <w:ind w:hanging="0" w:start="0" w:end="0"/>
-                      <w:jc w:val="both"/>
-                      <w:rPr/>
-                    </w:pPr>
-                    <w:r>
-                      <w:rPr>
-                        <w:rFonts w:eastAsia="Arial" w:cs="Arial"/>
-                        <w:b/>
-                        <w:i w:val="false"/>
-                        <w:caps w:val="false"/>
-                        <w:smallCaps w:val="false"/>
-                        <w:strike w:val="false"/>
-                        <w:dstrike w:val="false"/>
-                        <w:color w:val="000000"/>
-                        <w:position w:val="0"/>
-                        <w:sz w:val="16"/>
-                        <w:sz w:val="16"/>
-                        <w:vertAlign w:val="baseline"/>
-                      </w:rPr>
-                      <w:tab/>
-                      <w:t>SECRETARIA DE EDUCAÇÃO PROFISSIONAL E TECNOLÓGICA</w:t>
-                    </w:r>
-                  </w:p>
-                  <w:p>
-                    <w:pPr>
-                      <w:pStyle w:val="FrameContents"/>
-                      <w:spacing w:lineRule="auto" w:line="240" w:before="0" w:after="0"/>
-                      <w:ind w:hanging="0" w:start="0" w:end="0"/>
-                      <w:jc w:val="both"/>
-                      <w:rPr/>
-                    </w:pPr>
-                    <w:r>
-                      <w:rPr>
-                        <w:rFonts w:eastAsia="Arial" w:cs="Arial"/>
-                        <w:b/>
-                        <w:i w:val="false"/>
-                        <w:caps w:val="false"/>
-                        <w:smallCaps w:val="false"/>
-                        <w:strike w:val="false"/>
-                        <w:dstrike w:val="false"/>
-                        <w:color w:val="000000"/>
-                        <w:position w:val="0"/>
-                        <w:sz w:val="16"/>
-                        <w:sz w:val="16"/>
-                        <w:vertAlign w:val="baseline"/>
-                      </w:rPr>
-                      <w:tab/>
-                      <w:t>INSTITUTO FEDERAL DE EDUCAÇÃO, CIÊNCIA E TECNOLOGIA DE GOIÁS</w:t>
-                    </w:r>
-                  </w:p>
-                  <w:p>
-                    <w:pPr>
-                      <w:pStyle w:val="FrameContents"/>
-                      <w:spacing w:lineRule="auto" w:line="240" w:before="0" w:after="0"/>
-                      <w:ind w:firstLine="709" w:start="709" w:end="0"/>
-                      <w:jc w:val="both"/>
-                      <w:rPr/>
-                    </w:pPr>
-                    <w:r>
-                      <w:rPr>
-                        <w:rFonts w:eastAsia="Arial" w:cs="Arial"/>
-                        <w:b/>
-                        <w:i w:val="false"/>
-                        <w:caps w:val="false"/>
-                        <w:smallCaps w:val="false"/>
-                        <w:strike w:val="false"/>
-                        <w:dstrike w:val="false"/>
-                        <w:color w:val="000000"/>
-                        <w:position w:val="0"/>
-                        <w:sz w:val="16"/>
-                        <w:sz w:val="16"/>
-                        <w:vertAlign w:val="baseline"/>
-                      </w:rPr>
-                      <w:t>CÂMPUS VALPARAÍSO DE GOIÁS</w:t>
-                    </w:r>
-                  </w:p>
-                </w:txbxContent>
-              </v:textbox>
-              <w10:wrap type="none"/>
-            </v:rect>
-          </w:pict>
-        </mc:Fallback>
-      </mc:AlternateContent>
     </w:r>
   </w:p>
   <w:p>
@@ -2178,7 +1341,6 @@
       <w:keepLines w:val="false"/>
       <w:pageBreakBefore w:val="false"/>
       <w:widowControl/>
-      <w:pBdr/>
       <w:shd w:val="clear" w:fill="auto"/>
       <w:tabs>
         <w:tab w:val="clear" w:pos="720"/>
@@ -2528,6 +1690,7 @@
     <w:qFormat/>
     <w:pPr>
       <w:widowControl/>
+      <w:suppressAutoHyphens w:val="true"/>
       <w:bidi w:val="0"/>
       <w:spacing w:lineRule="auto" w:line="240" w:before="0" w:after="60"/>
       <w:ind w:firstLine="709"/>
@@ -2709,6 +1872,7 @@
     <w:qFormat/>
     <w:pPr>
       <w:widowControl/>
+      <w:suppressAutoHyphens w:val="true"/>
       <w:bidi w:val="0"/>
       <w:spacing w:lineRule="auto" w:line="240" w:before="0" w:after="60"/>
       <w:ind w:firstLine="709"/>
@@ -2772,8 +1936,8 @@
     <w:pPr/>
     <w:rPr/>
   </w:style>
-  <w:style w:type="paragraph" w:styleId="FrameContents">
-    <w:name w:val="Frame Contents"/>
+  <w:style w:type="paragraph" w:styleId="FrameContentsuser">
+    <w:name w:val="Frame Contents (user)"/>
     <w:basedOn w:val="Normal"/>
     <w:qFormat/>
     <w:pPr/>
@@ -2782,6 +1946,13 @@
   <w:style w:type="paragraph" w:styleId="Footer">
     <w:name w:val="footer"/>
     <w:basedOn w:val="HeaderandFooter"/>
+    <w:pPr/>
+    <w:rPr/>
+  </w:style>
+  <w:style w:type="paragraph" w:styleId="FrameContents">
+    <w:name w:val="Frame Contents"/>
+    <w:basedOn w:val="Normal"/>
+    <w:qFormat/>
     <w:pPr/>
     <w:rPr/>
   </w:style>

</xml_diff>